<commit_message>
v1.0 (without graphical abstract)
</commit_message>
<xml_diff>
--- a/Semivariogram.docx
+++ b/Semivariogram.docx
@@ -5,6 +5,160 @@
     <w:p>
       <w:bookmarkStart w:id="0" w:name="_GoBack"/>
       <w:bookmarkEnd w:id="0"/>
+      <w:r>
+        <w:rPr>
+          <w:noProof/>
+        </w:rPr>
+        <mc:AlternateContent>
+          <mc:Choice Requires="wps">
+            <w:drawing>
+              <wp:anchor distT="0" distB="0" distL="114300" distR="114300" simplePos="0" relativeHeight="251673600" behindDoc="0" locked="0" layoutInCell="1" allowOverlap="1" wp14:anchorId="0D415A6F" wp14:editId="71E975BC">
+                <wp:simplePos x="0" y="0"/>
+                <wp:positionH relativeFrom="margin">
+                  <wp:posOffset>7578408</wp:posOffset>
+                </wp:positionH>
+                <wp:positionV relativeFrom="paragraph">
+                  <wp:posOffset>-747078</wp:posOffset>
+                </wp:positionV>
+                <wp:extent cx="0" cy="4191955"/>
+                <wp:effectExtent l="0" t="95568" r="0" b="94932"/>
+                <wp:wrapNone/>
+                <wp:docPr id="12" name="Conector recto de flecha 12"/>
+                <wp:cNvGraphicFramePr/>
+                <a:graphic xmlns:a="http://schemas.openxmlformats.org/drawingml/2006/main">
+                  <a:graphicData uri="http://schemas.microsoft.com/office/word/2010/wordprocessingShape">
+                    <wps:wsp>
+                      <wps:cNvCnPr/>
+                      <wps:spPr>
+                        <a:xfrm rot="16200000">
+                          <a:off x="0" y="0"/>
+                          <a:ext cx="0" cy="4191955"/>
+                        </a:xfrm>
+                        <a:prstGeom prst="straightConnector1">
+                          <a:avLst/>
+                        </a:prstGeom>
+                        <a:ln w="31750">
+                          <a:solidFill>
+                            <a:srgbClr val="00B050"/>
+                          </a:solidFill>
+                          <a:headEnd type="triangle" w="med" len="med"/>
+                          <a:tailEnd type="triangle" w="med" len="med"/>
+                        </a:ln>
+                      </wps:spPr>
+                      <wps:style>
+                        <a:lnRef idx="1">
+                          <a:schemeClr val="accent1"/>
+                        </a:lnRef>
+                        <a:fillRef idx="0">
+                          <a:schemeClr val="accent1"/>
+                        </a:fillRef>
+                        <a:effectRef idx="0">
+                          <a:schemeClr val="accent1"/>
+                        </a:effectRef>
+                        <a:fontRef idx="minor">
+                          <a:schemeClr val="tx1"/>
+                        </a:fontRef>
+                      </wps:style>
+                      <wps:bodyPr/>
+                    </wps:wsp>
+                  </a:graphicData>
+                </a:graphic>
+                <wp14:sizeRelH relativeFrom="margin">
+                  <wp14:pctWidth>0</wp14:pctWidth>
+                </wp14:sizeRelH>
+                <wp14:sizeRelV relativeFrom="margin">
+                  <wp14:pctHeight>0</wp14:pctHeight>
+                </wp14:sizeRelV>
+              </wp:anchor>
+            </w:drawing>
+          </mc:Choice>
+          <mc:Fallback>
+            <w:pict>
+              <v:shapetype w14:anchorId="4B88667E" id="_x0000_t32" coordsize="21600,21600" o:spt="32" o:oned="t" path="m,l21600,21600e" filled="f">
+                <v:path arrowok="t" fillok="f" o:connecttype="none"/>
+                <o:lock v:ext="edit" shapetype="t"/>
+              </v:shapetype>
+              <v:shape id="Conector recto de flecha 12" o:spid="_x0000_s1026" type="#_x0000_t32" style="position:absolute;margin-left:596.75pt;margin-top:-58.85pt;width:0;height:330.1pt;rotation:-90;z-index:251673600;visibility:visible;mso-wrap-style:square;mso-width-percent:0;mso-height-percent:0;mso-wrap-distance-left:9pt;mso-wrap-distance-top:0;mso-wrap-distance-right:9pt;mso-wrap-distance-bottom:0;mso-position-horizontal:absolute;mso-position-horizontal-relative:margin;mso-position-vertical:absolute;mso-position-vertical-relative:text;mso-width-percent:0;mso-height-percent:0;mso-width-relative:margin;mso-height-relative:margin" o:gfxdata="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" strokecolor="#00b050" strokeweight="2.5pt">
+                <v:stroke startarrow="block" endarrow="block" joinstyle="miter"/>
+                <w10:wrap anchorx="margin"/>
+              </v:shape>
+            </w:pict>
+          </mc:Fallback>
+        </mc:AlternateContent>
+      </w:r>
+      <w:r>
+        <w:rPr>
+          <w:noProof/>
+        </w:rPr>
+        <mc:AlternateContent>
+          <mc:Choice Requires="wps">
+            <w:drawing>
+              <wp:anchor distT="0" distB="0" distL="114300" distR="114300" simplePos="0" relativeHeight="251671552" behindDoc="0" locked="0" layoutInCell="1" allowOverlap="1" wp14:anchorId="1C362087" wp14:editId="19DA78C5">
+                <wp:simplePos x="0" y="0"/>
+                <wp:positionH relativeFrom="column">
+                  <wp:posOffset>2883535</wp:posOffset>
+                </wp:positionH>
+                <wp:positionV relativeFrom="paragraph">
+                  <wp:posOffset>-1487170</wp:posOffset>
+                </wp:positionV>
+                <wp:extent cx="0" cy="5202000"/>
+                <wp:effectExtent l="0" t="86360" r="0" b="104140"/>
+                <wp:wrapNone/>
+                <wp:docPr id="11" name="Conector recto de flecha 11"/>
+                <wp:cNvGraphicFramePr/>
+                <a:graphic xmlns:a="http://schemas.openxmlformats.org/drawingml/2006/main">
+                  <a:graphicData uri="http://schemas.microsoft.com/office/word/2010/wordprocessingShape">
+                    <wps:wsp>
+                      <wps:cNvCnPr/>
+                      <wps:spPr>
+                        <a:xfrm rot="16200000" flipH="1">
+                          <a:off x="0" y="0"/>
+                          <a:ext cx="0" cy="5202000"/>
+                        </a:xfrm>
+                        <a:prstGeom prst="straightConnector1">
+                          <a:avLst/>
+                        </a:prstGeom>
+                        <a:ln w="31750">
+                          <a:solidFill>
+                            <a:srgbClr val="00B050"/>
+                          </a:solidFill>
+                          <a:headEnd type="triangle" w="med" len="med"/>
+                          <a:tailEnd type="triangle" w="med" len="med"/>
+                        </a:ln>
+                      </wps:spPr>
+                      <wps:style>
+                        <a:lnRef idx="1">
+                          <a:schemeClr val="accent1"/>
+                        </a:lnRef>
+                        <a:fillRef idx="0">
+                          <a:schemeClr val="accent1"/>
+                        </a:fillRef>
+                        <a:effectRef idx="0">
+                          <a:schemeClr val="accent1"/>
+                        </a:effectRef>
+                        <a:fontRef idx="minor">
+                          <a:schemeClr val="tx1"/>
+                        </a:fontRef>
+                      </wps:style>
+                      <wps:bodyPr/>
+                    </wps:wsp>
+                  </a:graphicData>
+                </a:graphic>
+                <wp14:sizeRelV relativeFrom="margin">
+                  <wp14:pctHeight>0</wp14:pctHeight>
+                </wp14:sizeRelV>
+              </wp:anchor>
+            </w:drawing>
+          </mc:Choice>
+          <mc:Fallback>
+            <w:pict>
+              <v:shape w14:anchorId="6D1BD2B5" id="Conector recto de flecha 11" o:spid="_x0000_s1026" type="#_x0000_t32" style="position:absolute;margin-left:227.05pt;margin-top:-117.1pt;width:0;height:409.6pt;rotation:90;flip:x;z-index:251671552;visibility:visible;mso-wrap-style:square;mso-height-percent:0;mso-wrap-distance-left:9pt;mso-wrap-distance-top:0;mso-wrap-distance-right:9pt;mso-wrap-distance-bottom:0;mso-position-horizontal:absolute;mso-position-horizontal-relative:text;mso-position-vertical:absolute;mso-position-vertical-relative:text;mso-height-percent:0;mso-height-relative:margin" o:gfxdata="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" strokecolor="#00b050" strokeweight="2.5pt">
+                <v:stroke startarrow="block" endarrow="block" joinstyle="miter"/>
+              </v:shape>
+            </w:pict>
+          </mc:Fallback>
+        </mc:AlternateContent>
+      </w:r>
     </w:p>
     <w:p>
       <w:r>
@@ -132,6 +286,221 @@
       </w:r>
     </w:p>
     <w:p>
+      <w:r>
+        <w:rPr>
+          <w:noProof/>
+        </w:rPr>
+        <mc:AlternateContent>
+          <mc:Choice Requires="wps">
+            <w:drawing>
+              <wp:anchor distT="0" distB="0" distL="114300" distR="114300" simplePos="0" relativeHeight="251674624" behindDoc="0" locked="0" layoutInCell="1" allowOverlap="1" wp14:anchorId="3923AA48" wp14:editId="797F635D">
+                <wp:simplePos x="0" y="0"/>
+                <wp:positionH relativeFrom="column">
+                  <wp:posOffset>952500</wp:posOffset>
+                </wp:positionH>
+                <wp:positionV relativeFrom="paragraph">
+                  <wp:posOffset>3331845</wp:posOffset>
+                </wp:positionV>
+                <wp:extent cx="0" cy="1043940"/>
+                <wp:effectExtent l="57150" t="38100" r="76200" b="41910"/>
+                <wp:wrapNone/>
+                <wp:docPr id="8" name="Conector recto de flecha 8"/>
+                <wp:cNvGraphicFramePr/>
+                <a:graphic xmlns:a="http://schemas.openxmlformats.org/drawingml/2006/main">
+                  <a:graphicData uri="http://schemas.microsoft.com/office/word/2010/wordprocessingShape">
+                    <wps:wsp>
+                      <wps:cNvCnPr/>
+                      <wps:spPr>
+                        <a:xfrm flipH="1">
+                          <a:off x="0" y="0"/>
+                          <a:ext cx="0" cy="1043940"/>
+                        </a:xfrm>
+                        <a:prstGeom prst="straightConnector1">
+                          <a:avLst/>
+                        </a:prstGeom>
+                        <a:ln w="31750">
+                          <a:solidFill>
+                            <a:srgbClr val="00B050"/>
+                          </a:solidFill>
+                          <a:headEnd type="triangle" w="med" len="med"/>
+                          <a:tailEnd type="triangle" w="med" len="med"/>
+                        </a:ln>
+                      </wps:spPr>
+                      <wps:style>
+                        <a:lnRef idx="1">
+                          <a:schemeClr val="accent1"/>
+                        </a:lnRef>
+                        <a:fillRef idx="0">
+                          <a:schemeClr val="accent1"/>
+                        </a:fillRef>
+                        <a:effectRef idx="0">
+                          <a:schemeClr val="accent1"/>
+                        </a:effectRef>
+                        <a:fontRef idx="minor">
+                          <a:schemeClr val="tx1"/>
+                        </a:fontRef>
+                      </wps:style>
+                      <wps:bodyPr/>
+                    </wps:wsp>
+                  </a:graphicData>
+                </a:graphic>
+                <wp14:sizeRelH relativeFrom="margin">
+                  <wp14:pctWidth>0</wp14:pctWidth>
+                </wp14:sizeRelH>
+                <wp14:sizeRelV relativeFrom="margin">
+                  <wp14:pctHeight>0</wp14:pctHeight>
+                </wp14:sizeRelV>
+              </wp:anchor>
+            </w:drawing>
+          </mc:Choice>
+          <mc:Fallback>
+            <w:pict>
+              <v:shape w14:anchorId="3B0B6342" id="Conector recto de flecha 8" o:spid="_x0000_s1026" type="#_x0000_t32" style="position:absolute;margin-left:75pt;margin-top:262.35pt;width:0;height:82.2pt;flip:x;z-index:251674624;visibility:visible;mso-wrap-style:square;mso-width-percent:0;mso-height-percent:0;mso-wrap-distance-left:9pt;mso-wrap-distance-top:0;mso-wrap-distance-right:9pt;mso-wrap-distance-bottom:0;mso-position-horizontal:absolute;mso-position-horizontal-relative:text;mso-position-vertical:absolute;mso-position-vertical-relative:text;mso-width-percent:0;mso-height-percent:0;mso-width-relative:margin;mso-height-relative:margin" o:gfxdata="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" strokecolor="#00b050" strokeweight="2.5pt">
+                <v:stroke startarrow="block" endarrow="block" joinstyle="miter"/>
+              </v:shape>
+            </w:pict>
+          </mc:Fallback>
+        </mc:AlternateContent>
+      </w:r>
+      <w:r>
+        <w:rPr>
+          <w:noProof/>
+        </w:rPr>
+        <mc:AlternateContent>
+          <mc:Choice Requires="wps">
+            <w:drawing>
+              <wp:anchor distT="0" distB="0" distL="114300" distR="114300" simplePos="0" relativeHeight="251663103" behindDoc="0" locked="0" layoutInCell="1" allowOverlap="1" wp14:anchorId="253D2D76" wp14:editId="5FE982FC">
+                <wp:simplePos x="0" y="0"/>
+                <wp:positionH relativeFrom="column">
+                  <wp:posOffset>281940</wp:posOffset>
+                </wp:positionH>
+                <wp:positionV relativeFrom="paragraph">
+                  <wp:posOffset>657225</wp:posOffset>
+                </wp:positionV>
+                <wp:extent cx="5200650" cy="0"/>
+                <wp:effectExtent l="19050" t="19050" r="0" b="19050"/>
+                <wp:wrapNone/>
+                <wp:docPr id="6" name="Conector recto 6"/>
+                <wp:cNvGraphicFramePr/>
+                <a:graphic xmlns:a="http://schemas.openxmlformats.org/drawingml/2006/main">
+                  <a:graphicData uri="http://schemas.microsoft.com/office/word/2010/wordprocessingShape">
+                    <wps:wsp>
+                      <wps:cNvCnPr/>
+                      <wps:spPr>
+                        <a:xfrm flipH="1">
+                          <a:off x="0" y="0"/>
+                          <a:ext cx="5200650" cy="0"/>
+                        </a:xfrm>
+                        <a:prstGeom prst="line">
+                          <a:avLst/>
+                        </a:prstGeom>
+                        <a:ln w="44450">
+                          <a:solidFill>
+                            <a:srgbClr val="FFC000"/>
+                          </a:solidFill>
+                          <a:prstDash val="sysDot"/>
+                        </a:ln>
+                      </wps:spPr>
+                      <wps:style>
+                        <a:lnRef idx="1">
+                          <a:schemeClr val="accent1"/>
+                        </a:lnRef>
+                        <a:fillRef idx="0">
+                          <a:schemeClr val="accent1"/>
+                        </a:fillRef>
+                        <a:effectRef idx="0">
+                          <a:schemeClr val="accent1"/>
+                        </a:effectRef>
+                        <a:fontRef idx="minor">
+                          <a:schemeClr val="tx1"/>
+                        </a:fontRef>
+                      </wps:style>
+                      <wps:bodyPr/>
+                    </wps:wsp>
+                  </a:graphicData>
+                </a:graphic>
+              </wp:anchor>
+            </w:drawing>
+          </mc:Choice>
+          <mc:Fallback>
+            <w:pict>
+              <v:line w14:anchorId="1EF06181" id="Conector recto 6" o:spid="_x0000_s1026" style="position:absolute;flip:x;z-index:251663103;visibility:visible;mso-wrap-style:square;mso-wrap-distance-left:9pt;mso-wrap-distance-top:0;mso-wrap-distance-right:9pt;mso-wrap-distance-bottom:0;mso-position-horizontal:absolute;mso-position-horizontal-relative:text;mso-position-vertical:absolute;mso-position-vertical-relative:text" from="22.2pt,51.75pt" to="431.7pt,51.75pt" o:gfxdata="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" strokecolor="#ffc000" strokeweight="3.5pt">
+                <v:stroke dashstyle="1 1" joinstyle="miter"/>
+              </v:line>
+            </w:pict>
+          </mc:Fallback>
+        </mc:AlternateContent>
+      </w:r>
+      <w:r>
+        <w:rPr>
+          <w:noProof/>
+        </w:rPr>
+        <mc:AlternateContent>
+          <mc:Choice Requires="wps">
+            <w:drawing>
+              <wp:anchor distT="0" distB="0" distL="114300" distR="114300" simplePos="0" relativeHeight="251663360" behindDoc="0" locked="0" layoutInCell="1" allowOverlap="1" wp14:anchorId="7C2D3CED" wp14:editId="0D7E0EC3">
+                <wp:simplePos x="0" y="0"/>
+                <wp:positionH relativeFrom="column">
+                  <wp:posOffset>381000</wp:posOffset>
+                </wp:positionH>
+                <wp:positionV relativeFrom="paragraph">
+                  <wp:posOffset>661035</wp:posOffset>
+                </wp:positionV>
+                <wp:extent cx="0" cy="3714750"/>
+                <wp:effectExtent l="76200" t="38100" r="76200" b="38100"/>
+                <wp:wrapNone/>
+                <wp:docPr id="7" name="Conector recto de flecha 7"/>
+                <wp:cNvGraphicFramePr/>
+                <a:graphic xmlns:a="http://schemas.openxmlformats.org/drawingml/2006/main">
+                  <a:graphicData uri="http://schemas.microsoft.com/office/word/2010/wordprocessingShape">
+                    <wps:wsp>
+                      <wps:cNvCnPr/>
+                      <wps:spPr>
+                        <a:xfrm>
+                          <a:off x="0" y="0"/>
+                          <a:ext cx="0" cy="3714750"/>
+                        </a:xfrm>
+                        <a:prstGeom prst="straightConnector1">
+                          <a:avLst/>
+                        </a:prstGeom>
+                        <a:ln w="31750">
+                          <a:solidFill>
+                            <a:srgbClr val="00B050"/>
+                          </a:solidFill>
+                          <a:headEnd type="triangle" w="med" len="med"/>
+                          <a:tailEnd type="triangle" w="med" len="med"/>
+                        </a:ln>
+                      </wps:spPr>
+                      <wps:style>
+                        <a:lnRef idx="1">
+                          <a:schemeClr val="accent1"/>
+                        </a:lnRef>
+                        <a:fillRef idx="0">
+                          <a:schemeClr val="accent1"/>
+                        </a:fillRef>
+                        <a:effectRef idx="0">
+                          <a:schemeClr val="accent1"/>
+                        </a:effectRef>
+                        <a:fontRef idx="minor">
+                          <a:schemeClr val="tx1"/>
+                        </a:fontRef>
+                      </wps:style>
+                      <wps:bodyPr/>
+                    </wps:wsp>
+                  </a:graphicData>
+                </a:graphic>
+              </wp:anchor>
+            </w:drawing>
+          </mc:Choice>
+          <mc:Fallback>
+            <w:pict>
+              <v:shape w14:anchorId="7EF8717C" id="Conector recto de flecha 7" o:spid="_x0000_s1026" type="#_x0000_t32" style="position:absolute;margin-left:30pt;margin-top:52.05pt;width:0;height:292.5pt;z-index:251663360;visibility:visible;mso-wrap-style:square;mso-wrap-distance-left:9pt;mso-wrap-distance-top:0;mso-wrap-distance-right:9pt;mso-wrap-distance-bottom:0;mso-position-horizontal:absolute;mso-position-horizontal-relative:text;mso-position-vertical:absolute;mso-position-vertical-relative:text" o:gfxdata="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" strokecolor="#00b050" strokeweight="2.5pt">
+                <v:stroke startarrow="block" endarrow="block" joinstyle="miter"/>
+              </v:shape>
+            </w:pict>
+          </mc:Fallback>
+        </mc:AlternateContent>
+      </w:r>
       <w:r>
         <w:rPr>
           <w:noProof/>
@@ -482,6 +851,9 @@
         </mc:AlternateContent>
       </w:r>
       <w:r>
+        <w:rPr>
+          <w:noProof/>
+        </w:rPr>
         <mc:AlternateContent>
           <mc:Choice Requires="wps">
             <w:drawing>
@@ -600,6 +972,9 @@
         </mc:AlternateContent>
       </w:r>
       <w:r>
+        <w:rPr>
+          <w:noProof/>
+        </w:rPr>
         <mc:AlternateContent>
           <mc:Choice Requires="wps">
             <w:drawing>
@@ -718,6 +1093,9 @@
         </mc:AlternateContent>
       </w:r>
       <w:r>
+        <w:rPr>
+          <w:noProof/>
+        </w:rPr>
         <mc:AlternateContent>
           <mc:Choice Requires="wps">
             <w:drawing>
@@ -1679,15 +2057,7 @@
                                 <w:b/>
                                 <w:sz w:val="56"/>
                               </w:rPr>
-                              <w:t>No</w:t>
-                            </w:r>
-                            <w:r>
-                              <w:rPr>
-                                <w:rFonts w:ascii="Source Sans Pro" w:hAnsi="Source Sans Pro"/>
-                                <w:b/>
-                                <w:sz w:val="56"/>
-                              </w:rPr>
-                              <w:t xml:space="preserve"> Spatial Dependence</w:t>
+                              <w:t>No Spatial Dependence</w:t>
                             </w:r>
                           </w:p>
                         </w:txbxContent>
@@ -2070,7 +2440,7 @@
         <mc:AlternateContent>
           <mc:Choice Requires="wps">
             <w:drawing>
-              <wp:anchor distT="0" distB="0" distL="114300" distR="114300" simplePos="0" relativeHeight="251669504" behindDoc="0" locked="0" layoutInCell="1" allowOverlap="1" wp14:anchorId="5813F8C2" wp14:editId="113B1F98">
+              <wp:anchor distT="0" distB="0" distL="114300" distR="114300" simplePos="0" relativeHeight="251669504" behindDoc="0" locked="0" layoutInCell="1" allowOverlap="1" wp14:anchorId="5813F8C2" wp14:editId="3654DD4E">
                 <wp:simplePos x="0" y="0"/>
                 <wp:positionH relativeFrom="column">
                   <wp:posOffset>5232082</wp:posOffset>
@@ -2095,9 +2465,9 @@
                         <a:prstGeom prst="line">
                           <a:avLst/>
                         </a:prstGeom>
-                        <a:ln w="28575">
+                        <a:ln w="44450">
                           <a:solidFill>
-                            <a:srgbClr val="92D050"/>
+                            <a:srgbClr val="FFC000"/>
                           </a:solidFill>
                           <a:prstDash val="sysDot"/>
                         </a:ln>
@@ -2128,7 +2498,7 @@
           </mc:Choice>
           <mc:Fallback>
             <w:pict>
-              <v:line w14:anchorId="1676687D" id="Conector recto 10" o:spid="_x0000_s1026" style="position:absolute;rotation:-90;flip:x;z-index:251669504;visibility:visible;mso-wrap-style:square;mso-width-percent:0;mso-wrap-distance-left:9pt;mso-wrap-distance-top:0;mso-wrap-distance-right:9pt;mso-wrap-distance-bottom:0;mso-position-horizontal:absolute;mso-position-horizontal-relative:text;mso-position-vertical:absolute;mso-position-vertical-relative:text;mso-width-percent:0;mso-width-relative:margin" from="411.95pt,50.25pt" to="451.6pt,50.25pt" o:gfxdata="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" strokecolor="#92d050" strokeweight="2.25pt">
+              <v:line w14:anchorId="5A700EC6" id="Conector recto 10" o:spid="_x0000_s1026" style="position:absolute;rotation:-90;flip:x;z-index:251669504;visibility:visible;mso-wrap-style:square;mso-width-percent:0;mso-wrap-distance-left:9pt;mso-wrap-distance-top:0;mso-wrap-distance-right:9pt;mso-wrap-distance-bottom:0;mso-position-horizontal:absolute;mso-position-horizontal-relative:text;mso-position-vertical:absolute;mso-position-vertical-relative:text;mso-width-percent:0;mso-width-relative:margin" from="411.95pt,50.25pt" to="451.6pt,50.25pt" o:gfxdata="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" strokecolor="#ffc000" strokeweight="3.5pt">
                 <v:stroke dashstyle="1 1" joinstyle="miter"/>
               </v:line>
             </w:pict>
@@ -2142,158 +2512,7 @@
         <mc:AlternateContent>
           <mc:Choice Requires="wps">
             <w:drawing>
-              <wp:anchor distT="0" distB="0" distL="114300" distR="114300" simplePos="0" relativeHeight="251673600" behindDoc="0" locked="0" layoutInCell="1" allowOverlap="1" wp14:anchorId="0D415A6F" wp14:editId="1F370135">
-                <wp:simplePos x="0" y="0"/>
-                <wp:positionH relativeFrom="margin">
-                  <wp:posOffset>7586345</wp:posOffset>
-                </wp:positionH>
-                <wp:positionV relativeFrom="paragraph">
-                  <wp:posOffset>-1315085</wp:posOffset>
-                </wp:positionV>
-                <wp:extent cx="0" cy="4176000"/>
-                <wp:effectExtent l="7620" t="68580" r="7620" b="102870"/>
-                <wp:wrapNone/>
-                <wp:docPr id="12" name="Conector recto de flecha 12"/>
-                <wp:cNvGraphicFramePr/>
-                <a:graphic xmlns:a="http://schemas.openxmlformats.org/drawingml/2006/main">
-                  <a:graphicData uri="http://schemas.microsoft.com/office/word/2010/wordprocessingShape">
-                    <wps:wsp>
-                      <wps:cNvCnPr/>
-                      <wps:spPr>
-                        <a:xfrm rot="16200000" flipH="1">
-                          <a:off x="0" y="0"/>
-                          <a:ext cx="0" cy="4176000"/>
-                        </a:xfrm>
-                        <a:prstGeom prst="straightConnector1">
-                          <a:avLst/>
-                        </a:prstGeom>
-                        <a:ln w="19050">
-                          <a:solidFill>
-                            <a:srgbClr val="FF0000"/>
-                          </a:solidFill>
-                          <a:headEnd type="triangle" w="med" len="med"/>
-                          <a:tailEnd type="triangle" w="med" len="med"/>
-                        </a:ln>
-                      </wps:spPr>
-                      <wps:style>
-                        <a:lnRef idx="1">
-                          <a:schemeClr val="accent1"/>
-                        </a:lnRef>
-                        <a:fillRef idx="0">
-                          <a:schemeClr val="accent1"/>
-                        </a:fillRef>
-                        <a:effectRef idx="0">
-                          <a:schemeClr val="accent1"/>
-                        </a:effectRef>
-                        <a:fontRef idx="minor">
-                          <a:schemeClr val="tx1"/>
-                        </a:fontRef>
-                      </wps:style>
-                      <wps:bodyPr/>
-                    </wps:wsp>
-                  </a:graphicData>
-                </a:graphic>
-                <wp14:sizeRelV relativeFrom="margin">
-                  <wp14:pctHeight>0</wp14:pctHeight>
-                </wp14:sizeRelV>
-              </wp:anchor>
-            </w:drawing>
-          </mc:Choice>
-          <mc:Fallback>
-            <w:pict>
-              <v:shapetype w14:anchorId="70A084C6" id="_x0000_t32" coordsize="21600,21600" o:spt="32" o:oned="t" path="m,l21600,21600e" filled="f">
-                <v:path arrowok="t" fillok="f" o:connecttype="none"/>
-                <o:lock v:ext="edit" shapetype="t"/>
-              </v:shapetype>
-              <v:shape id="Conector recto de flecha 12" o:spid="_x0000_s1026" type="#_x0000_t32" style="position:absolute;margin-left:597.35pt;margin-top:-103.55pt;width:0;height:328.8pt;rotation:90;flip:x;z-index:251673600;visibility:visible;mso-wrap-style:square;mso-height-percent:0;mso-wrap-distance-left:9pt;mso-wrap-distance-top:0;mso-wrap-distance-right:9pt;mso-wrap-distance-bottom:0;mso-position-horizontal:absolute;mso-position-horizontal-relative:margin;mso-position-vertical:absolute;mso-position-vertical-relative:text;mso-height-percent:0;mso-height-relative:margin" o:gfxdata="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" strokecolor="red" strokeweight="1.5pt">
-                <v:stroke startarrow="block" endarrow="block" joinstyle="miter"/>
-                <w10:wrap anchorx="margin"/>
-              </v:shape>
-            </w:pict>
-          </mc:Fallback>
-        </mc:AlternateContent>
-      </w:r>
-      <w:r>
-        <w:rPr>
-          <w:noProof/>
-        </w:rPr>
-        <mc:AlternateContent>
-          <mc:Choice Requires="wps">
-            <w:drawing>
-              <wp:anchor distT="0" distB="0" distL="114300" distR="114300" simplePos="0" relativeHeight="251671552" behindDoc="0" locked="0" layoutInCell="1" allowOverlap="1" wp14:anchorId="1C362087" wp14:editId="638A9F73">
-                <wp:simplePos x="0" y="0"/>
-                <wp:positionH relativeFrom="column">
-                  <wp:posOffset>2875764</wp:posOffset>
-                </wp:positionH>
-                <wp:positionV relativeFrom="paragraph">
-                  <wp:posOffset>-2058353</wp:posOffset>
-                </wp:positionV>
-                <wp:extent cx="0" cy="5200278"/>
-                <wp:effectExtent l="0" t="85408" r="28893" b="86042"/>
-                <wp:wrapNone/>
-                <wp:docPr id="11" name="Conector recto de flecha 11"/>
-                <wp:cNvGraphicFramePr/>
-                <a:graphic xmlns:a="http://schemas.openxmlformats.org/drawingml/2006/main">
-                  <a:graphicData uri="http://schemas.microsoft.com/office/word/2010/wordprocessingShape">
-                    <wps:wsp>
-                      <wps:cNvCnPr/>
-                      <wps:spPr>
-                        <a:xfrm rot="16200000" flipH="1">
-                          <a:off x="0" y="0"/>
-                          <a:ext cx="0" cy="5200278"/>
-                        </a:xfrm>
-                        <a:prstGeom prst="straightConnector1">
-                          <a:avLst/>
-                        </a:prstGeom>
-                        <a:ln w="19050">
-                          <a:solidFill>
-                            <a:srgbClr val="FF0000"/>
-                          </a:solidFill>
-                          <a:headEnd type="triangle" w="med" len="med"/>
-                          <a:tailEnd type="triangle" w="med" len="med"/>
-                        </a:ln>
-                      </wps:spPr>
-                      <wps:style>
-                        <a:lnRef idx="1">
-                          <a:schemeClr val="accent1"/>
-                        </a:lnRef>
-                        <a:fillRef idx="0">
-                          <a:schemeClr val="accent1"/>
-                        </a:fillRef>
-                        <a:effectRef idx="0">
-                          <a:schemeClr val="accent1"/>
-                        </a:effectRef>
-                        <a:fontRef idx="minor">
-                          <a:schemeClr val="tx1"/>
-                        </a:fontRef>
-                      </wps:style>
-                      <wps:bodyPr/>
-                    </wps:wsp>
-                  </a:graphicData>
-                </a:graphic>
-                <wp14:sizeRelV relativeFrom="margin">
-                  <wp14:pctHeight>0</wp14:pctHeight>
-                </wp14:sizeRelV>
-              </wp:anchor>
-            </w:drawing>
-          </mc:Choice>
-          <mc:Fallback>
-            <w:pict>
-              <v:shape w14:anchorId="07F7C378" id="Conector recto de flecha 11" o:spid="_x0000_s1026" type="#_x0000_t32" style="position:absolute;margin-left:226.45pt;margin-top:-162.1pt;width:0;height:409.45pt;rotation:90;flip:x;z-index:251671552;visibility:visible;mso-wrap-style:square;mso-height-percent:0;mso-wrap-distance-left:9pt;mso-wrap-distance-top:0;mso-wrap-distance-right:9pt;mso-wrap-distance-bottom:0;mso-position-horizontal:absolute;mso-position-horizontal-relative:text;mso-position-vertical:absolute;mso-position-vertical-relative:text;mso-height-percent:0;mso-height-relative:margin" o:gfxdata="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" strokecolor="red" strokeweight="1.5pt">
-                <v:stroke startarrow="block" endarrow="block" joinstyle="miter"/>
-              </v:shape>
-            </w:pict>
-          </mc:Fallback>
-        </mc:AlternateContent>
-      </w:r>
-      <w:r>
-        <w:rPr>
-          <w:noProof/>
-        </w:rPr>
-        <mc:AlternateContent>
-          <mc:Choice Requires="wps">
-            <w:drawing>
-              <wp:anchor distT="0" distB="0" distL="114300" distR="114300" simplePos="0" relativeHeight="251667456" behindDoc="0" locked="0" layoutInCell="1" allowOverlap="1" wp14:anchorId="4D73F3D0" wp14:editId="745D44C2">
+              <wp:anchor distT="0" distB="0" distL="114300" distR="114300" simplePos="0" relativeHeight="251667456" behindDoc="0" locked="0" layoutInCell="1" allowOverlap="1" wp14:anchorId="4D73F3D0" wp14:editId="5369914F">
                 <wp:simplePos x="0" y="0"/>
                 <wp:positionH relativeFrom="column">
                   <wp:posOffset>485775</wp:posOffset>
@@ -2318,9 +2537,9 @@
                         <a:prstGeom prst="line">
                           <a:avLst/>
                         </a:prstGeom>
-                        <a:ln w="28575">
+                        <a:ln w="44450">
                           <a:solidFill>
-                            <a:srgbClr val="92D050"/>
+                            <a:srgbClr val="FFC000"/>
                           </a:solidFill>
                           <a:prstDash val="sysDot"/>
                         </a:ln>
@@ -2351,7 +2570,7 @@
           </mc:Choice>
           <mc:Fallback>
             <w:pict>
-              <v:line w14:anchorId="0CB06079" id="Conector recto 9" o:spid="_x0000_s1026" style="position:absolute;flip:x;z-index:251667456;visibility:visible;mso-wrap-style:square;mso-width-percent:0;mso-wrap-distance-left:9pt;mso-wrap-distance-top:0;mso-wrap-distance-right:9pt;mso-wrap-distance-bottom:0;mso-position-horizontal:absolute;mso-position-horizontal-relative:text;mso-position-vertical:absolute;mso-position-vertical-relative:text;mso-width-percent:0;mso-width-relative:margin" from="38.25pt,262.5pt" to="111.95pt,262.5pt" o:gfxdata="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" strokecolor="#92d050" strokeweight="2.25pt">
+              <v:line w14:anchorId="491DFC12" id="Conector recto 9" o:spid="_x0000_s1026" style="position:absolute;flip:x;z-index:251667456;visibility:visible;mso-wrap-style:square;mso-width-percent:0;mso-wrap-distance-left:9pt;mso-wrap-distance-top:0;mso-wrap-distance-right:9pt;mso-wrap-distance-bottom:0;mso-position-horizontal:absolute;mso-position-horizontal-relative:text;mso-position-vertical:absolute;mso-position-vertical-relative:text;mso-width-percent:0;mso-width-relative:margin" from="38.25pt,262.5pt" to="111.95pt,262.5pt" o:gfxdata="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" strokecolor="#ffc000" strokeweight="3.5pt">
                 <v:stroke dashstyle="1 1" joinstyle="miter"/>
               </v:line>
             </w:pict>
@@ -2365,153 +2584,7 @@
         <mc:AlternateContent>
           <mc:Choice Requires="wps">
             <w:drawing>
-              <wp:anchor distT="0" distB="0" distL="114300" distR="114300" simplePos="0" relativeHeight="251674624" behindDoc="0" locked="0" layoutInCell="1" allowOverlap="1" wp14:anchorId="3923AA48" wp14:editId="284863E6">
-                <wp:simplePos x="0" y="0"/>
-                <wp:positionH relativeFrom="column">
-                  <wp:posOffset>952500</wp:posOffset>
-                </wp:positionH>
-                <wp:positionV relativeFrom="paragraph">
-                  <wp:posOffset>3305175</wp:posOffset>
-                </wp:positionV>
-                <wp:extent cx="0" cy="1066800"/>
-                <wp:effectExtent l="76200" t="38100" r="57150" b="57150"/>
-                <wp:wrapNone/>
-                <wp:docPr id="8" name="Conector recto de flecha 8"/>
-                <wp:cNvGraphicFramePr/>
-                <a:graphic xmlns:a="http://schemas.openxmlformats.org/drawingml/2006/main">
-                  <a:graphicData uri="http://schemas.microsoft.com/office/word/2010/wordprocessingShape">
-                    <wps:wsp>
-                      <wps:cNvCnPr/>
-                      <wps:spPr>
-                        <a:xfrm flipH="1">
-                          <a:off x="0" y="0"/>
-                          <a:ext cx="0" cy="1066800"/>
-                        </a:xfrm>
-                        <a:prstGeom prst="straightConnector1">
-                          <a:avLst/>
-                        </a:prstGeom>
-                        <a:ln w="19050">
-                          <a:solidFill>
-                            <a:srgbClr val="FF0000"/>
-                          </a:solidFill>
-                          <a:headEnd type="triangle" w="med" len="med"/>
-                          <a:tailEnd type="triangle" w="med" len="med"/>
-                        </a:ln>
-                      </wps:spPr>
-                      <wps:style>
-                        <a:lnRef idx="1">
-                          <a:schemeClr val="accent1"/>
-                        </a:lnRef>
-                        <a:fillRef idx="0">
-                          <a:schemeClr val="accent1"/>
-                        </a:fillRef>
-                        <a:effectRef idx="0">
-                          <a:schemeClr val="accent1"/>
-                        </a:effectRef>
-                        <a:fontRef idx="minor">
-                          <a:schemeClr val="tx1"/>
-                        </a:fontRef>
-                      </wps:style>
-                      <wps:bodyPr/>
-                    </wps:wsp>
-                  </a:graphicData>
-                </a:graphic>
-                <wp14:sizeRelH relativeFrom="margin">
-                  <wp14:pctWidth>0</wp14:pctWidth>
-                </wp14:sizeRelH>
-                <wp14:sizeRelV relativeFrom="margin">
-                  <wp14:pctHeight>0</wp14:pctHeight>
-                </wp14:sizeRelV>
-              </wp:anchor>
-            </w:drawing>
-          </mc:Choice>
-          <mc:Fallback>
-            <w:pict>
-              <v:shape w14:anchorId="6EBC1D55" id="Conector recto de flecha 8" o:spid="_x0000_s1026" type="#_x0000_t32" style="position:absolute;margin-left:75pt;margin-top:260.25pt;width:0;height:84pt;flip:x;z-index:251674624;visibility:visible;mso-wrap-style:square;mso-width-percent:0;mso-height-percent:0;mso-wrap-distance-left:9pt;mso-wrap-distance-top:0;mso-wrap-distance-right:9pt;mso-wrap-distance-bottom:0;mso-position-horizontal:absolute;mso-position-horizontal-relative:text;mso-position-vertical:absolute;mso-position-vertical-relative:text;mso-width-percent:0;mso-height-percent:0;mso-width-relative:margin;mso-height-relative:margin" o:gfxdata="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" strokecolor="red" strokeweight="1.5pt">
-                <v:stroke startarrow="block" endarrow="block" joinstyle="miter"/>
-              </v:shape>
-            </w:pict>
-          </mc:Fallback>
-        </mc:AlternateContent>
-      </w:r>
-      <w:r>
-        <w:rPr>
-          <w:noProof/>
-        </w:rPr>
-        <mc:AlternateContent>
-          <mc:Choice Requires="wps">
-            <w:drawing>
-              <wp:anchor distT="0" distB="0" distL="114300" distR="114300" simplePos="0" relativeHeight="251663360" behindDoc="0" locked="0" layoutInCell="1" allowOverlap="1" wp14:anchorId="7C2D3CED" wp14:editId="6E875026">
-                <wp:simplePos x="0" y="0"/>
-                <wp:positionH relativeFrom="column">
-                  <wp:posOffset>381000</wp:posOffset>
-                </wp:positionH>
-                <wp:positionV relativeFrom="paragraph">
-                  <wp:posOffset>666750</wp:posOffset>
-                </wp:positionV>
-                <wp:extent cx="0" cy="3714750"/>
-                <wp:effectExtent l="76200" t="38100" r="76200" b="57150"/>
-                <wp:wrapNone/>
-                <wp:docPr id="7" name="Conector recto de flecha 7"/>
-                <wp:cNvGraphicFramePr/>
-                <a:graphic xmlns:a="http://schemas.openxmlformats.org/drawingml/2006/main">
-                  <a:graphicData uri="http://schemas.microsoft.com/office/word/2010/wordprocessingShape">
-                    <wps:wsp>
-                      <wps:cNvCnPr/>
-                      <wps:spPr>
-                        <a:xfrm>
-                          <a:off x="0" y="0"/>
-                          <a:ext cx="0" cy="3714750"/>
-                        </a:xfrm>
-                        <a:prstGeom prst="straightConnector1">
-                          <a:avLst/>
-                        </a:prstGeom>
-                        <a:ln w="19050">
-                          <a:solidFill>
-                            <a:srgbClr val="FF0000"/>
-                          </a:solidFill>
-                          <a:headEnd type="triangle" w="med" len="med"/>
-                          <a:tailEnd type="triangle" w="med" len="med"/>
-                        </a:ln>
-                      </wps:spPr>
-                      <wps:style>
-                        <a:lnRef idx="1">
-                          <a:schemeClr val="accent1"/>
-                        </a:lnRef>
-                        <a:fillRef idx="0">
-                          <a:schemeClr val="accent1"/>
-                        </a:fillRef>
-                        <a:effectRef idx="0">
-                          <a:schemeClr val="accent1"/>
-                        </a:effectRef>
-                        <a:fontRef idx="minor">
-                          <a:schemeClr val="tx1"/>
-                        </a:fontRef>
-                      </wps:style>
-                      <wps:bodyPr/>
-                    </wps:wsp>
-                  </a:graphicData>
-                </a:graphic>
-              </wp:anchor>
-            </w:drawing>
-          </mc:Choice>
-          <mc:Fallback>
-            <w:pict>
-              <v:shape w14:anchorId="417CDD94" id="Conector recto de flecha 7" o:spid="_x0000_s1026" type="#_x0000_t32" style="position:absolute;margin-left:30pt;margin-top:52.5pt;width:0;height:292.5pt;z-index:251663360;visibility:visible;mso-wrap-style:square;mso-wrap-distance-left:9pt;mso-wrap-distance-top:0;mso-wrap-distance-right:9pt;mso-wrap-distance-bottom:0;mso-position-horizontal:absolute;mso-position-horizontal-relative:text;mso-position-vertical:absolute;mso-position-vertical-relative:text" o:gfxdata="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" strokecolor="red" strokeweight="1.5pt">
-                <v:stroke startarrow="block" endarrow="block" joinstyle="miter"/>
-              </v:shape>
-            </w:pict>
-          </mc:Fallback>
-        </mc:AlternateContent>
-      </w:r>
-      <w:r>
-        <w:rPr>
-          <w:noProof/>
-        </w:rPr>
-        <mc:AlternateContent>
-          <mc:Choice Requires="wps">
-            <w:drawing>
-              <wp:anchor distT="0" distB="0" distL="114300" distR="114300" simplePos="0" relativeHeight="251662847" behindDoc="0" locked="0" layoutInCell="1" allowOverlap="1" wp14:anchorId="6F2CFD17" wp14:editId="2BF65C3C">
+              <wp:anchor distT="0" distB="0" distL="114300" distR="114300" simplePos="0" relativeHeight="251662847" behindDoc="0" locked="0" layoutInCell="1" allowOverlap="1" wp14:anchorId="6F2CFD17" wp14:editId="133AAB50">
                 <wp:simplePos x="0" y="0"/>
                 <wp:positionH relativeFrom="column">
                   <wp:posOffset>342900</wp:posOffset>
@@ -2539,7 +2612,10 @@
                             <a:gd name="adj2" fmla="val 21041046"/>
                           </a:avLst>
                         </a:prstGeom>
-                        <a:ln w="76200"/>
+                        <a:ln w="76200">
+                          <a:headEnd type="none"/>
+                          <a:tailEnd type="none" w="sm" len="sm"/>
+                        </a:ln>
                       </wps:spPr>
                       <wps:style>
                         <a:lnRef idx="1">
@@ -2575,79 +2651,10 @@
           </mc:Choice>
           <mc:Fallback>
             <w:pict>
-              <v:shape w14:anchorId="3925323B" id="Arco 4" o:spid="_x0000_s1026" style="position:absolute;margin-left:27pt;margin-top:51.75pt;width:807.1pt;height:549pt;flip:x;z-index:251662847;visibility:visible;mso-wrap-style:square;mso-width-percent:0;mso-height-percent:0;mso-wrap-distance-left:9pt;mso-wrap-distance-top:0;mso-wrap-distance-right:9pt;mso-wrap-distance-bottom:0;mso-position-horizontal:absolute;mso-position-horizontal-relative:text;mso-position-vertical:absolute;mso-position-vertical-relative:text;mso-width-percent:0;mso-height-percent:0;mso-width-relative:margin;mso-height-relative:margin;v-text-anchor:middle" coordsize="10250170,6972300" o:gfxdata="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" path="m5125085,nsc7492759,,9552258,1103217,10107336,2668855l5125085,3486150,5125085,xem5125085,nfc7492759,,9552258,1103217,10107336,2668855e" filled="f" strokecolor="#4472c4 [3204]" strokeweight="6pt">
-                <v:stroke joinstyle="miter"/>
+              <v:shape w14:anchorId="742624D7" id="Arco 4" o:spid="_x0000_s1026" style="position:absolute;margin-left:27pt;margin-top:51.75pt;width:807.1pt;height:549pt;flip:x;z-index:251662847;visibility:visible;mso-wrap-style:square;mso-width-percent:0;mso-height-percent:0;mso-wrap-distance-left:9pt;mso-wrap-distance-top:0;mso-wrap-distance-right:9pt;mso-wrap-distance-bottom:0;mso-position-horizontal:absolute;mso-position-horizontal-relative:text;mso-position-vertical:absolute;mso-position-vertical-relative:text;mso-width-percent:0;mso-height-percent:0;mso-width-relative:margin;mso-height-relative:margin;v-text-anchor:middle" coordsize="10250170,6972300" o:gfxdata="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" path="m5125085,nsc7492759,,9552258,1103217,10107336,2668855l5125085,3486150,5125085,xem5125085,nfc7492759,,9552258,1103217,10107336,2668855e" filled="f" strokecolor="#4472c4 [3204]" strokeweight="6pt">
+                <v:stroke endarrowwidth="narrow" endarrowlength="short" joinstyle="miter"/>
                 <v:path arrowok="t" o:connecttype="custom" o:connectlocs="5125085,0;10107336,2668855" o:connectangles="0,0"/>
               </v:shape>
-            </w:pict>
-          </mc:Fallback>
-        </mc:AlternateContent>
-      </w:r>
-      <w:r>
-        <w:rPr>
-          <w:noProof/>
-        </w:rPr>
-        <mc:AlternateContent>
-          <mc:Choice Requires="wps">
-            <w:drawing>
-              <wp:anchor distT="0" distB="0" distL="114300" distR="114300" simplePos="0" relativeHeight="251662336" behindDoc="0" locked="0" layoutInCell="1" allowOverlap="1" wp14:anchorId="253D2D76" wp14:editId="3705BC2B">
-                <wp:simplePos x="0" y="0"/>
-                <wp:positionH relativeFrom="column">
-                  <wp:posOffset>276225</wp:posOffset>
-                </wp:positionH>
-                <wp:positionV relativeFrom="paragraph">
-                  <wp:posOffset>657225</wp:posOffset>
-                </wp:positionV>
-                <wp:extent cx="5200650" cy="0"/>
-                <wp:effectExtent l="19050" t="19050" r="0" b="19050"/>
-                <wp:wrapNone/>
-                <wp:docPr id="6" name="Conector recto 6"/>
-                <wp:cNvGraphicFramePr/>
-                <a:graphic xmlns:a="http://schemas.openxmlformats.org/drawingml/2006/main">
-                  <a:graphicData uri="http://schemas.microsoft.com/office/word/2010/wordprocessingShape">
-                    <wps:wsp>
-                      <wps:cNvCnPr/>
-                      <wps:spPr>
-                        <a:xfrm flipH="1">
-                          <a:off x="0" y="0"/>
-                          <a:ext cx="5200650" cy="0"/>
-                        </a:xfrm>
-                        <a:prstGeom prst="line">
-                          <a:avLst/>
-                        </a:prstGeom>
-                        <a:ln w="28575">
-                          <a:solidFill>
-                            <a:srgbClr val="92D050"/>
-                          </a:solidFill>
-                          <a:prstDash val="sysDot"/>
-                        </a:ln>
-                      </wps:spPr>
-                      <wps:style>
-                        <a:lnRef idx="1">
-                          <a:schemeClr val="accent1"/>
-                        </a:lnRef>
-                        <a:fillRef idx="0">
-                          <a:schemeClr val="accent1"/>
-                        </a:fillRef>
-                        <a:effectRef idx="0">
-                          <a:schemeClr val="accent1"/>
-                        </a:effectRef>
-                        <a:fontRef idx="minor">
-                          <a:schemeClr val="tx1"/>
-                        </a:fontRef>
-                      </wps:style>
-                      <wps:bodyPr/>
-                    </wps:wsp>
-                  </a:graphicData>
-                </a:graphic>
-              </wp:anchor>
-            </w:drawing>
-          </mc:Choice>
-          <mc:Fallback>
-            <w:pict>
-              <v:line w14:anchorId="25653BDF" id="Conector recto 6" o:spid="_x0000_s1026" style="position:absolute;flip:x;z-index:251662336;visibility:visible;mso-wrap-style:square;mso-wrap-distance-left:9pt;mso-wrap-distance-top:0;mso-wrap-distance-right:9pt;mso-wrap-distance-bottom:0;mso-position-horizontal:absolute;mso-position-horizontal-relative:text;mso-position-vertical:absolute;mso-position-vertical-relative:text" from="21.75pt,51.75pt" to="431.25pt,51.75pt" o:gfxdata="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" strokecolor="#92d050" strokeweight="2.25pt">
-                <v:stroke dashstyle="1 1" joinstyle="miter"/>
-              </v:line>
             </w:pict>
           </mc:Fallback>
         </mc:AlternateContent>
@@ -3586,6 +3593,23 @@
 </file>
 
 <file path=customXml/item1.xml><?xml version="1.0" encoding="utf-8"?>
+<p:properties xmlns:p="http://schemas.microsoft.com/office/2006/metadata/properties" xmlns:xsi="http://www.w3.org/2001/XMLSchema-instance" xmlns:pc="http://schemas.microsoft.com/office/infopath/2007/PartnerControls">
+  <documentManagement>
+    <_activity xmlns="9ee2b467-fd2b-49f2-9b43-5897238b7b59" xsi:nil="true"/>
+  </documentManagement>
+</p:properties>
+</file>
+
+<file path=customXml/item2.xml><?xml version="1.0" encoding="utf-8"?>
+<?mso-contentType ?>
+<FormTemplates xmlns="http://schemas.microsoft.com/sharepoint/v3/contenttype/forms">
+  <Display>DocumentLibraryForm</Display>
+  <Edit>DocumentLibraryForm</Edit>
+  <New>DocumentLibraryForm</New>
+</FormTemplates>
+</file>
+
+<file path=customXml/item3.xml><?xml version="1.0" encoding="utf-8"?>
 <ct:contentTypeSchema xmlns:ct="http://schemas.microsoft.com/office/2006/metadata/contentType" xmlns:ma="http://schemas.microsoft.com/office/2006/metadata/properties/metaAttributes" ct:_="" ma:_="" ma:contentTypeName="Documento" ma:contentTypeID="0x010100A141915AF7954446ACA0D199B4A6F95F" ma:contentTypeVersion="11" ma:contentTypeDescription="Crear nuevo documento." ma:contentTypeScope="" ma:versionID="58210b020deefc3d5f70a5ef8f57ab84">
   <xsd:schema xmlns:xsd="http://www.w3.org/2001/XMLSchema" xmlns:xs="http://www.w3.org/2001/XMLSchema" xmlns:p="http://schemas.microsoft.com/office/2006/metadata/properties" xmlns:ns3="9ee2b467-fd2b-49f2-9b43-5897238b7b59" targetNamespace="http://schemas.microsoft.com/office/2006/metadata/properties" ma:root="true" ma:fieldsID="1a511fa1ada48a443d830dfa564ae23a" ns3:_="">
     <xsd:import namespace="9ee2b467-fd2b-49f2-9b43-5897238b7b59"/>
@@ -3773,28 +3797,35 @@
 </ct:contentTypeSchema>
 </file>
 
-<file path=customXml/item2.xml><?xml version="1.0" encoding="utf-8"?>
-<?mso-contentType ?>
-<FormTemplates xmlns="http://schemas.microsoft.com/sharepoint/v3/contenttype/forms">
-  <Display>DocumentLibraryForm</Display>
-  <Edit>DocumentLibraryForm</Edit>
-  <New>DocumentLibraryForm</New>
-</FormTemplates>
-</file>
-
-<file path=customXml/item3.xml><?xml version="1.0" encoding="utf-8"?>
-<p:properties xmlns:p="http://schemas.microsoft.com/office/2006/metadata/properties" xmlns:xsi="http://www.w3.org/2001/XMLSchema-instance" xmlns:pc="http://schemas.microsoft.com/office/infopath/2007/PartnerControls">
-  <documentManagement>
-    <_activity xmlns="9ee2b467-fd2b-49f2-9b43-5897238b7b59" xsi:nil="true"/>
-  </documentManagement>
-</p:properties>
-</file>
-
 <file path=customXml/item4.xml><?xml version="1.0" encoding="utf-8"?>
 <b:Sources xmlns:b="http://schemas.openxmlformats.org/officeDocument/2006/bibliography" xmlns="http://schemas.openxmlformats.org/officeDocument/2006/bibliography" SelectedStyle="\APASixthEditionOfficeOnline.xsl" StyleName="APA" Version="6"/>
 </file>
 
 <file path=customXml/itemProps1.xml><?xml version="1.0" encoding="utf-8"?>
+<ds:datastoreItem xmlns:ds="http://schemas.openxmlformats.org/officeDocument/2006/customXml" ds:itemID="{48DBEE07-5EF8-4863-9209-0AB1A43C4A9B}">
+  <ds:schemaRefs>
+    <ds:schemaRef ds:uri="http://purl.org/dc/terms/"/>
+    <ds:schemaRef ds:uri="http://www.w3.org/XML/1998/namespace"/>
+    <ds:schemaRef ds:uri="http://purl.org/dc/dcmitype/"/>
+    <ds:schemaRef ds:uri="http://schemas.microsoft.com/office/2006/documentManagement/types"/>
+    <ds:schemaRef ds:uri="http://schemas.microsoft.com/office/2006/metadata/properties"/>
+    <ds:schemaRef ds:uri="http://purl.org/dc/elements/1.1/"/>
+    <ds:schemaRef ds:uri="http://schemas.microsoft.com/office/infopath/2007/PartnerControls"/>
+    <ds:schemaRef ds:uri="http://schemas.openxmlformats.org/package/2006/metadata/core-properties"/>
+    <ds:schemaRef ds:uri="9ee2b467-fd2b-49f2-9b43-5897238b7b59"/>
+  </ds:schemaRefs>
+</ds:datastoreItem>
+</file>
+
+<file path=customXml/itemProps2.xml><?xml version="1.0" encoding="utf-8"?>
+<ds:datastoreItem xmlns:ds="http://schemas.openxmlformats.org/officeDocument/2006/customXml" ds:itemID="{96C23ACD-C0EE-484C-8359-CD682C5B8F95}">
+  <ds:schemaRefs>
+    <ds:schemaRef ds:uri="http://schemas.microsoft.com/sharepoint/v3/contenttype/forms"/>
+  </ds:schemaRefs>
+</ds:datastoreItem>
+</file>
+
+<file path=customXml/itemProps3.xml><?xml version="1.0" encoding="utf-8"?>
 <ds:datastoreItem xmlns:ds="http://schemas.openxmlformats.org/officeDocument/2006/customXml" ds:itemID="{1DEB9303-24E5-4F37-BB24-226B0B969582}">
   <ds:schemaRefs>
     <ds:schemaRef ds:uri="http://schemas.microsoft.com/office/2006/metadata/contentType"/>
@@ -3812,32 +3843,8 @@
 </ds:datastoreItem>
 </file>
 
-<file path=customXml/itemProps2.xml><?xml version="1.0" encoding="utf-8"?>
-<ds:datastoreItem xmlns:ds="http://schemas.openxmlformats.org/officeDocument/2006/customXml" ds:itemID="{96C23ACD-C0EE-484C-8359-CD682C5B8F95}">
-  <ds:schemaRefs>
-    <ds:schemaRef ds:uri="http://schemas.microsoft.com/sharepoint/v3/contenttype/forms"/>
-  </ds:schemaRefs>
-</ds:datastoreItem>
-</file>
-
-<file path=customXml/itemProps3.xml><?xml version="1.0" encoding="utf-8"?>
-<ds:datastoreItem xmlns:ds="http://schemas.openxmlformats.org/officeDocument/2006/customXml" ds:itemID="{48DBEE07-5EF8-4863-9209-0AB1A43C4A9B}">
-  <ds:schemaRefs>
-    <ds:schemaRef ds:uri="http://purl.org/dc/terms/"/>
-    <ds:schemaRef ds:uri="http://schemas.microsoft.com/office/2006/metadata/properties"/>
-    <ds:schemaRef ds:uri="http://schemas.microsoft.com/office/infopath/2007/PartnerControls"/>
-    <ds:schemaRef ds:uri="9ee2b467-fd2b-49f2-9b43-5897238b7b59"/>
-    <ds:schemaRef ds:uri="http://www.w3.org/XML/1998/namespace"/>
-    <ds:schemaRef ds:uri="http://schemas.microsoft.com/office/2006/documentManagement/types"/>
-    <ds:schemaRef ds:uri="http://purl.org/dc/elements/1.1/"/>
-    <ds:schemaRef ds:uri="http://schemas.openxmlformats.org/package/2006/metadata/core-properties"/>
-    <ds:schemaRef ds:uri="http://purl.org/dc/dcmitype/"/>
-  </ds:schemaRefs>
-</ds:datastoreItem>
-</file>
-
 <file path=customXml/itemProps4.xml><?xml version="1.0" encoding="utf-8"?>
-<ds:datastoreItem xmlns:ds="http://schemas.openxmlformats.org/officeDocument/2006/customXml" ds:itemID="{9C48D242-E3F1-4BB1-BCEE-BB0956B38810}">
+<ds:datastoreItem xmlns:ds="http://schemas.openxmlformats.org/officeDocument/2006/customXml" ds:itemID="{FCAB301C-9064-4FCA-B1B1-324811B16029}">
   <ds:schemaRefs>
     <ds:schemaRef ds:uri="http://schemas.openxmlformats.org/officeDocument/2006/bibliography"/>
   </ds:schemaRefs>

</xml_diff>